<commit_message>
Documento de visão atualizado
- Adicionados RF18 e RF19
- Atualizada lista de atores (usuários)
</commit_message>
<xml_diff>
--- a/Artefatos/Documento de Visao/documento_de_visao.docx
+++ b/Artefatos/Documento de Visao/documento_de_visao.docx
@@ -106,9 +106,21 @@
           <w:tcPr>
             <w:tcW w:w="2925" w:type="dxa"/>
             <w:gridSpan w:val="2"/>
-          </w:tcPr>
-          <w:p>
-            <w:r>
+            <w:vAlign w:val="center"/>
+          </w:tcPr>
+          <w:p>
+            <w:pPr>
+              <w:jc w:val="center"/>
+              <w:rPr>
+                <w:b/>
+                <w:bCs/>
+              </w:rPr>
+            </w:pPr>
+            <w:r>
+              <w:rPr>
+                <w:b/>
+                <w:bCs/>
+              </w:rPr>
               <w:t>Nome</w:t>
             </w:r>
           </w:p>
@@ -117,15 +129,35 @@
           <w:tcPr>
             <w:tcW w:w="3157" w:type="dxa"/>
             <w:gridSpan w:val="2"/>
-          </w:tcPr>
-          <w:p>
-            <w:r>
+            <w:vAlign w:val="center"/>
+          </w:tcPr>
+          <w:p>
+            <w:pPr>
+              <w:jc w:val="center"/>
+              <w:rPr>
+                <w:b/>
+                <w:bCs/>
+              </w:rPr>
+            </w:pPr>
+            <w:r>
+              <w:rPr>
+                <w:b/>
+                <w:bCs/>
+              </w:rPr>
               <w:t>E</w:t>
             </w:r>
             <w:r>
+              <w:rPr>
+                <w:b/>
+                <w:bCs/>
+              </w:rPr>
               <w:t>-</w:t>
             </w:r>
             <w:r>
+              <w:rPr>
+                <w:b/>
+                <w:bCs/>
+              </w:rPr>
               <w:t>mail</w:t>
             </w:r>
           </w:p>
@@ -134,9 +166,21 @@
           <w:tcPr>
             <w:tcW w:w="2638" w:type="dxa"/>
             <w:gridSpan w:val="2"/>
-          </w:tcPr>
-          <w:p>
-            <w:r>
+            <w:vAlign w:val="center"/>
+          </w:tcPr>
+          <w:p>
+            <w:pPr>
+              <w:jc w:val="center"/>
+              <w:rPr>
+                <w:b/>
+                <w:bCs/>
+              </w:rPr>
+            </w:pPr>
+            <w:r>
+              <w:rPr>
+                <w:b/>
+                <w:bCs/>
+              </w:rPr>
               <w:t>Cargo ou Função - Empresa</w:t>
             </w:r>
           </w:p>
@@ -255,7 +299,6 @@
             <w:r>
               <w:t xml:space="preserve"> (comunicação com clientes), </w:t>
             </w:r>
-            <w:proofErr w:type="spellStart"/>
             <w:r>
               <w:rPr>
                 <w:i/>
@@ -263,7 +306,6 @@
               </w:rPr>
               <w:t>Notion</w:t>
             </w:r>
-            <w:proofErr w:type="spellEnd"/>
             <w:r>
               <w:t xml:space="preserve"> (gerência de projetos), </w:t>
             </w:r>
@@ -277,7 +319,6 @@
             <w:r>
               <w:t xml:space="preserve"> (divulgação) e </w:t>
             </w:r>
-            <w:proofErr w:type="spellStart"/>
             <w:r>
               <w:rPr>
                 <w:i/>
@@ -285,7 +326,6 @@
               </w:rPr>
               <w:t>WordPress</w:t>
             </w:r>
-            <w:proofErr w:type="spellEnd"/>
             <w:r>
               <w:t xml:space="preserve"> (portifólio).</w:t>
             </w:r>
@@ -320,7 +360,6 @@
               <w:t>.</w:t>
             </w:r>
           </w:p>
-          <w:p/>
         </w:tc>
       </w:tr>
       <w:tr>
@@ -404,32 +443,29 @@
               <w:bottom w:val="single" w:sz="4" w:space="0" w:color="auto"/>
             </w:tcBorders>
           </w:tcPr>
+          <w:p>
+            <w:r>
+              <w:t>Definiu-se como fora do escopo, a partir de escolha do próprio cliente, os processos de pagamento e de comunicação direta com os contratantes</w:t>
+            </w:r>
+            <w:r>
+              <w:t xml:space="preserve"> do serviço</w:t>
+            </w:r>
+            <w:r>
+              <w:t>,</w:t>
+            </w:r>
+            <w:r>
+              <w:t xml:space="preserve"> visto que o cliente deseja mantê-los </w:t>
+            </w:r>
+            <w:r>
+              <w:t xml:space="preserve">da forma como funcionam atualmente. </w:t>
+            </w:r>
+          </w:p>
           <w:p/>
           <w:p>
             <w:r>
-              <w:t>Definiu-se como fora do escopo, a partir de escolha do próprio cliente, os processos de pagamento e de comunicação direta com os contratantes</w:t>
-            </w:r>
-            <w:r>
-              <w:t xml:space="preserve"> do serviço</w:t>
-            </w:r>
-            <w:r>
-              <w:t>,</w:t>
-            </w:r>
-            <w:r>
-              <w:t xml:space="preserve"> visto que o cliente deseja mantê-los </w:t>
-            </w:r>
-            <w:r>
-              <w:t xml:space="preserve">da forma como funcionam atualmente. </w:t>
-            </w:r>
-          </w:p>
-          <w:p/>
-          <w:p>
-            <w:r>
               <w:t>Além disso, devido à complexidade da implementação, decidiu-se remover do escopo a funcionalidade de calendário de projeto.</w:t>
             </w:r>
           </w:p>
-          <w:p/>
-          <w:p/>
         </w:tc>
       </w:tr>
       <w:tr>
@@ -469,48 +505,15 @@
             <w:r>
               <w:t>- Gerente de projeto</w:t>
             </w:r>
-            <w:r>
-              <w:rPr>
-                <w:sz w:val="16"/>
-                <w:szCs w:val="16"/>
-              </w:rPr>
-              <w:t>*</w:t>
-            </w:r>
           </w:p>
           <w:p>
             <w:r>
               <w:t>- Desenvolvedor</w:t>
             </w:r>
-            <w:r>
-              <w:rPr>
-                <w:sz w:val="16"/>
-                <w:szCs w:val="16"/>
-              </w:rPr>
-              <w:t>*</w:t>
-            </w:r>
-            <w:r>
-              <w:t xml:space="preserve"> </w:t>
-            </w:r>
           </w:p>
           <w:p>
             <w:r>
               <w:t>- Interessados em contratar o serviço</w:t>
-            </w:r>
-          </w:p>
-          <w:p/>
-          <w:p>
-            <w:pPr>
-              <w:rPr>
-                <w:sz w:val="16"/>
-                <w:szCs w:val="16"/>
-              </w:rPr>
-            </w:pPr>
-            <w:r>
-              <w:rPr>
-                <w:sz w:val="16"/>
-                <w:szCs w:val="16"/>
-              </w:rPr>
-              <w:t>* Entende-se, como equipe de desenvolvimento, o conjunto de gerente de projeto e desenvolvedores da organização</w:t>
             </w:r>
           </w:p>
         </w:tc>
@@ -650,7 +653,10 @@
           </w:tcPr>
           <w:p>
             <w:r>
-              <w:t>Usuários pertencentes à equipe de desenvolvimento devem ser capazes de se cadastrar na plataforma</w:t>
+              <w:t>O gerente de projeto e o desenvolvedor</w:t>
+            </w:r>
+            <w:r>
+              <w:t xml:space="preserve"> devem ser capazes de se cadastrar na plataforma</w:t>
             </w:r>
           </w:p>
         </w:tc>
@@ -672,6 +678,9 @@
             <w:vAlign w:val="center"/>
           </w:tcPr>
           <w:p>
+            <w:pPr>
+              <w:jc w:val="center"/>
+            </w:pPr>
             <w:r>
               <w:t>Mediano</w:t>
             </w:r>
@@ -701,11 +710,203 @@
           </w:tcPr>
           <w:p>
             <w:r>
-              <w:t xml:space="preserve">Usuários pertencentes à equipe de desenvolvimento </w:t>
+              <w:t xml:space="preserve">O gerente de projeto e o desenvolvedor </w:t>
+            </w:r>
+            <w:r>
+              <w:t>devem ser capazes de realizar login na plataforma</w:t>
+            </w:r>
+          </w:p>
+        </w:tc>
+        <w:tc>
+          <w:tcPr>
+            <w:tcW w:w="1175" w:type="dxa"/>
+            <w:gridSpan w:val="2"/>
+            <w:vAlign w:val="center"/>
+          </w:tcPr>
+          <w:p>
+            <w:r>
+              <w:t>Essencial</w:t>
+            </w:r>
+          </w:p>
+        </w:tc>
+        <w:tc>
+          <w:tcPr>
+            <w:tcW w:w="1533" w:type="dxa"/>
+            <w:vAlign w:val="center"/>
+          </w:tcPr>
+          <w:p>
+            <w:pPr>
+              <w:jc w:val="center"/>
+            </w:pPr>
+            <w:r>
+              <w:t>Mediano</w:t>
+            </w:r>
+          </w:p>
+        </w:tc>
+      </w:tr>
+      <w:tr>
+        <w:tc>
+          <w:tcPr>
+            <w:tcW w:w="802" w:type="dxa"/>
+            <w:vAlign w:val="center"/>
+          </w:tcPr>
+          <w:p>
+            <w:r>
+              <w:t>RF0</w:t>
+            </w:r>
+            <w:r>
+              <w:t>3</w:t>
+            </w:r>
+          </w:p>
+        </w:tc>
+        <w:tc>
+          <w:tcPr>
+            <w:tcW w:w="5210" w:type="dxa"/>
+            <w:gridSpan w:val="2"/>
+            <w:vAlign w:val="center"/>
+          </w:tcPr>
+          <w:p>
+            <w:r>
+              <w:t>Interessados em contratar o serviço</w:t>
+            </w:r>
+            <w:r>
+              <w:t xml:space="preserve"> devem ser capaz</w:t>
+            </w:r>
+            <w:r>
+              <w:t>es</w:t>
+            </w:r>
+            <w:r>
+              <w:t xml:space="preserve"> de solicitar serviço </w:t>
+            </w:r>
+            <w:r>
+              <w:t>por meio</w:t>
+            </w:r>
+            <w:r>
+              <w:t xml:space="preserve"> de formulário</w:t>
+            </w:r>
+          </w:p>
+        </w:tc>
+        <w:tc>
+          <w:tcPr>
+            <w:tcW w:w="1175" w:type="dxa"/>
+            <w:gridSpan w:val="2"/>
+            <w:vAlign w:val="center"/>
+          </w:tcPr>
+          <w:p>
+            <w:r>
+              <w:t>Essencial</w:t>
+            </w:r>
+          </w:p>
+        </w:tc>
+        <w:tc>
+          <w:tcPr>
+            <w:tcW w:w="1533" w:type="dxa"/>
+            <w:vAlign w:val="center"/>
+          </w:tcPr>
+          <w:p>
+            <w:pPr>
+              <w:jc w:val="center"/>
+            </w:pPr>
+            <w:r>
+              <w:t>Simples</w:t>
+            </w:r>
+          </w:p>
+        </w:tc>
+      </w:tr>
+      <w:tr>
+        <w:tc>
+          <w:tcPr>
+            <w:tcW w:w="802" w:type="dxa"/>
+            <w:vAlign w:val="center"/>
+          </w:tcPr>
+          <w:p>
+            <w:r>
+              <w:t>RF0</w:t>
+            </w:r>
+            <w:r>
+              <w:t>4</w:t>
+            </w:r>
+          </w:p>
+        </w:tc>
+        <w:tc>
+          <w:tcPr>
+            <w:tcW w:w="5210" w:type="dxa"/>
+            <w:gridSpan w:val="2"/>
+            <w:vAlign w:val="center"/>
+          </w:tcPr>
+          <w:p>
+            <w:r>
+              <w:t>O gerente de projeto deverá ser alertado sobre</w:t>
+            </w:r>
+            <w:r>
+              <w:t xml:space="preserve"> novas solicitações de serviço originadas do formulário</w:t>
+            </w:r>
+          </w:p>
+        </w:tc>
+        <w:tc>
+          <w:tcPr>
+            <w:tcW w:w="1175" w:type="dxa"/>
+            <w:gridSpan w:val="2"/>
+            <w:vAlign w:val="center"/>
+          </w:tcPr>
+          <w:p>
+            <w:r>
+              <w:t>Essencial</w:t>
+            </w:r>
+          </w:p>
+        </w:tc>
+        <w:tc>
+          <w:tcPr>
+            <w:tcW w:w="1533" w:type="dxa"/>
+            <w:vAlign w:val="center"/>
+          </w:tcPr>
+          <w:p>
+            <w:pPr>
+              <w:jc w:val="center"/>
+            </w:pPr>
+            <w:r>
+              <w:t>Simples</w:t>
+            </w:r>
+          </w:p>
+        </w:tc>
+      </w:tr>
+      <w:tr>
+        <w:tc>
+          <w:tcPr>
+            <w:tcW w:w="802" w:type="dxa"/>
+            <w:vAlign w:val="center"/>
+          </w:tcPr>
+          <w:p>
+            <w:r>
+              <w:t>RF0</w:t>
+            </w:r>
+            <w:r>
+              <w:t>5</w:t>
+            </w:r>
+          </w:p>
+        </w:tc>
+        <w:tc>
+          <w:tcPr>
+            <w:tcW w:w="5210" w:type="dxa"/>
+            <w:gridSpan w:val="2"/>
+            <w:vAlign w:val="center"/>
+          </w:tcPr>
+          <w:p>
+            <w:r>
+              <w:t xml:space="preserve">O gerente de projeto deve ser capaz de cadastrar nova </w:t>
             </w:r>
             <w:r>
               <w:lastRenderedPageBreak/>
-              <w:t>devem ser capazes de realizar login na plataforma</w:t>
+              <w:t>tarefa na “To-do List</w:t>
+            </w:r>
+            <w:r>
+              <w:t>”,</w:t>
+            </w:r>
+            <w:r>
+              <w:t xml:space="preserve"> atribuí-la a um</w:t>
+            </w:r>
+            <w:r>
+              <w:t xml:space="preserve"> desenvolvedor e definir uma data limite</w:t>
             </w:r>
           </w:p>
         </w:tc>
@@ -728,6 +929,66 @@
             <w:vAlign w:val="center"/>
           </w:tcPr>
           <w:p>
+            <w:pPr>
+              <w:jc w:val="center"/>
+            </w:pPr>
+            <w:r>
+              <w:t>Alta</w:t>
+            </w:r>
+          </w:p>
+        </w:tc>
+      </w:tr>
+      <w:tr>
+        <w:tc>
+          <w:tcPr>
+            <w:tcW w:w="802" w:type="dxa"/>
+            <w:vAlign w:val="center"/>
+          </w:tcPr>
+          <w:p>
+            <w:r>
+              <w:t>RF0</w:t>
+            </w:r>
+            <w:r>
+              <w:t>6</w:t>
+            </w:r>
+          </w:p>
+        </w:tc>
+        <w:tc>
+          <w:tcPr>
+            <w:tcW w:w="5210" w:type="dxa"/>
+            <w:gridSpan w:val="2"/>
+            <w:vAlign w:val="center"/>
+          </w:tcPr>
+          <w:p>
+            <w:r>
+              <w:t xml:space="preserve">O desenvolvedor deve ser alertado </w:t>
+            </w:r>
+            <w:r>
+              <w:t>quando uma nova tarefa for a ele atribuído</w:t>
+            </w:r>
+          </w:p>
+        </w:tc>
+        <w:tc>
+          <w:tcPr>
+            <w:tcW w:w="1175" w:type="dxa"/>
+            <w:gridSpan w:val="2"/>
+            <w:vAlign w:val="center"/>
+          </w:tcPr>
+          <w:p>
+            <w:r>
+              <w:t>Desejável</w:t>
+            </w:r>
+          </w:p>
+        </w:tc>
+        <w:tc>
+          <w:tcPr>
+            <w:tcW w:w="1533" w:type="dxa"/>
+            <w:vAlign w:val="center"/>
+          </w:tcPr>
+          <w:p>
+            <w:pPr>
+              <w:jc w:val="center"/>
+            </w:pPr>
             <w:r>
               <w:t>Mediano</w:t>
             </w:r>
@@ -745,7 +1006,7 @@
               <w:t>RF0</w:t>
             </w:r>
             <w:r>
-              <w:t>3</w:t>
+              <w:t>7</w:t>
             </w:r>
           </w:p>
         </w:tc>
@@ -757,19 +1018,142 @@
           </w:tcPr>
           <w:p>
             <w:r>
-              <w:t>Potenciais clientes devem ser capaz</w:t>
+              <w:t>O desenvolvedor deve ser capaz de alterar o status das tarefas para “Backlog do produto”, “Backlog da Sprint”, “Em desenvolvimento” e “Finalizado”</w:t>
+            </w:r>
+          </w:p>
+        </w:tc>
+        <w:tc>
+          <w:tcPr>
+            <w:tcW w:w="1175" w:type="dxa"/>
+            <w:gridSpan w:val="2"/>
+            <w:vAlign w:val="center"/>
+          </w:tcPr>
+          <w:p>
+            <w:r>
+              <w:t>Essencial</w:t>
+            </w:r>
+          </w:p>
+        </w:tc>
+        <w:tc>
+          <w:tcPr>
+            <w:tcW w:w="1533" w:type="dxa"/>
+            <w:vAlign w:val="center"/>
+          </w:tcPr>
+          <w:p>
+            <w:pPr>
+              <w:jc w:val="center"/>
+            </w:pPr>
+            <w:r>
+              <w:t>Mediano</w:t>
+            </w:r>
+          </w:p>
+        </w:tc>
+      </w:tr>
+      <w:tr>
+        <w:tc>
+          <w:tcPr>
+            <w:tcW w:w="802" w:type="dxa"/>
+            <w:vAlign w:val="center"/>
+          </w:tcPr>
+          <w:p>
+            <w:r>
+              <w:t>RF0</w:t>
+            </w:r>
+            <w:r>
+              <w:t>8</w:t>
+            </w:r>
+          </w:p>
+        </w:tc>
+        <w:tc>
+          <w:tcPr>
+            <w:tcW w:w="5210" w:type="dxa"/>
+            <w:gridSpan w:val="2"/>
+            <w:vAlign w:val="center"/>
+          </w:tcPr>
+          <w:p>
+            <w:r>
+              <w:t>O desenvolvedor</w:t>
+            </w:r>
+            <w:r>
+              <w:t xml:space="preserve"> deve ser capaz de visualizar a “To-do List” </w:t>
+            </w:r>
+            <w:r>
+              <w:t>do projeto</w:t>
+            </w:r>
+          </w:p>
+        </w:tc>
+        <w:tc>
+          <w:tcPr>
+            <w:tcW w:w="1175" w:type="dxa"/>
+            <w:gridSpan w:val="2"/>
+            <w:vAlign w:val="center"/>
+          </w:tcPr>
+          <w:p>
+            <w:r>
+              <w:t>Essencial</w:t>
+            </w:r>
+          </w:p>
+        </w:tc>
+        <w:tc>
+          <w:tcPr>
+            <w:tcW w:w="1533" w:type="dxa"/>
+            <w:vAlign w:val="center"/>
+          </w:tcPr>
+          <w:p>
+            <w:pPr>
+              <w:jc w:val="center"/>
+            </w:pPr>
+            <w:r>
+              <w:t>Mediano</w:t>
+            </w:r>
+          </w:p>
+        </w:tc>
+      </w:tr>
+      <w:tr>
+        <w:tc>
+          <w:tcPr>
+            <w:tcW w:w="802" w:type="dxa"/>
+            <w:vAlign w:val="center"/>
+          </w:tcPr>
+          <w:p>
+            <w:r>
+              <w:t>RF0</w:t>
+            </w:r>
+            <w:r>
+              <w:t>9</w:t>
+            </w:r>
+          </w:p>
+        </w:tc>
+        <w:tc>
+          <w:tcPr>
+            <w:tcW w:w="5210" w:type="dxa"/>
+            <w:gridSpan w:val="2"/>
+            <w:vAlign w:val="center"/>
+          </w:tcPr>
+          <w:p>
+            <w:r>
+              <w:t>O desenvolvedor e o gerente de projetos</w:t>
+            </w:r>
+            <w:r>
+              <w:t xml:space="preserve"> deve</w:t>
+            </w:r>
+            <w:r>
+              <w:t>m</w:t>
+            </w:r>
+            <w:r>
+              <w:t xml:space="preserve"> ser capaz</w:t>
             </w:r>
             <w:r>
               <w:t>es</w:t>
             </w:r>
             <w:r>
-              <w:t xml:space="preserve"> de solicitar serviço </w:t>
-            </w:r>
-            <w:r>
-              <w:t>por meio</w:t>
-            </w:r>
-            <w:r>
-              <w:t xml:space="preserve"> de formulário</w:t>
+              <w:t xml:space="preserve"> de visualizar </w:t>
+            </w:r>
+            <w:r>
+              <w:t>os</w:t>
+            </w:r>
+            <w:r>
+              <w:t xml:space="preserve"> projetos sendo trabalhados em uma dashboard, acompanhados de seu status, data limite e desenvolvedores atuantes</w:t>
             </w:r>
           </w:p>
         </w:tc>
@@ -791,6 +1175,72 @@
             <w:vAlign w:val="center"/>
           </w:tcPr>
           <w:p>
+            <w:pPr>
+              <w:jc w:val="center"/>
+            </w:pPr>
+            <w:r>
+              <w:t>Mediano</w:t>
+            </w:r>
+          </w:p>
+        </w:tc>
+      </w:tr>
+      <w:tr>
+        <w:tc>
+          <w:tcPr>
+            <w:tcW w:w="802" w:type="dxa"/>
+            <w:vAlign w:val="center"/>
+          </w:tcPr>
+          <w:p>
+            <w:r>
+              <w:t>RF</w:t>
+            </w:r>
+            <w:r>
+              <w:t>10</w:t>
+            </w:r>
+          </w:p>
+        </w:tc>
+        <w:tc>
+          <w:tcPr>
+            <w:tcW w:w="5210" w:type="dxa"/>
+            <w:gridSpan w:val="2"/>
+            <w:vAlign w:val="center"/>
+          </w:tcPr>
+          <w:p>
+            <w:r>
+              <w:t xml:space="preserve">O gerente de projeto deve ser capaz de aceitar ou </w:t>
+            </w:r>
+            <w:r>
+              <w:t>recusar</w:t>
+            </w:r>
+            <w:r>
+              <w:t xml:space="preserve"> </w:t>
+            </w:r>
+            <w:r>
+              <w:t>novas solicitações de serviço</w:t>
+            </w:r>
+          </w:p>
+        </w:tc>
+        <w:tc>
+          <w:tcPr>
+            <w:tcW w:w="1175" w:type="dxa"/>
+            <w:gridSpan w:val="2"/>
+            <w:vAlign w:val="center"/>
+          </w:tcPr>
+          <w:p>
+            <w:r>
+              <w:t>Essencial</w:t>
+            </w:r>
+          </w:p>
+        </w:tc>
+        <w:tc>
+          <w:tcPr>
+            <w:tcW w:w="1533" w:type="dxa"/>
+            <w:vAlign w:val="center"/>
+          </w:tcPr>
+          <w:p>
+            <w:pPr>
+              <w:jc w:val="center"/>
+            </w:pPr>
             <w:r>
               <w:t>Simples</w:t>
             </w:r>
@@ -805,10 +1255,10 @@
           </w:tcPr>
           <w:p>
             <w:r>
-              <w:t>RF0</w:t>
-            </w:r>
-            <w:r>
-              <w:t>4</w:t>
+              <w:t>RF</w:t>
+            </w:r>
+            <w:r>
+              <w:t>11</w:t>
             </w:r>
           </w:p>
         </w:tc>
@@ -820,10 +1270,16 @@
           </w:tcPr>
           <w:p>
             <w:r>
-              <w:t>O gerente de projeto deverá ser alertado sobre</w:t>
-            </w:r>
-            <w:r>
-              <w:t xml:space="preserve"> novas solicitações de serviço originadas do formulário</w:t>
+              <w:t>O gerente de projeto deve ser capaz de cadastrar um novo projeto na dashboard a partir das solicitações</w:t>
+            </w:r>
+            <w:r>
+              <w:t xml:space="preserve"> recebidas</w:t>
+            </w:r>
+            <w:r>
+              <w:t>, atribuindo a ele um</w:t>
+            </w:r>
+            <w:r>
+              <w:t>a data limite e os desenvolvedores responsáveis</w:t>
             </w:r>
           </w:p>
         </w:tc>
@@ -845,6 +1301,273 @@
             <w:vAlign w:val="center"/>
           </w:tcPr>
           <w:p>
+            <w:pPr>
+              <w:jc w:val="center"/>
+            </w:pPr>
+            <w:r>
+              <w:t>Alta</w:t>
+            </w:r>
+          </w:p>
+        </w:tc>
+      </w:tr>
+      <w:tr>
+        <w:tc>
+          <w:tcPr>
+            <w:tcW w:w="802" w:type="dxa"/>
+            <w:vAlign w:val="center"/>
+          </w:tcPr>
+          <w:p>
+            <w:r>
+              <w:t>RF12</w:t>
+            </w:r>
+          </w:p>
+        </w:tc>
+        <w:tc>
+          <w:tcPr>
+            <w:tcW w:w="5210" w:type="dxa"/>
+            <w:gridSpan w:val="2"/>
+            <w:vAlign w:val="center"/>
+          </w:tcPr>
+          <w:p>
+            <w:r>
+              <w:t>O gerente de projeto deve ser capaz de reatribuir tarefas em um projeto</w:t>
+            </w:r>
+          </w:p>
+        </w:tc>
+        <w:tc>
+          <w:tcPr>
+            <w:tcW w:w="1175" w:type="dxa"/>
+            <w:gridSpan w:val="2"/>
+            <w:vAlign w:val="center"/>
+          </w:tcPr>
+          <w:p>
+            <w:r>
+              <w:t>Essencial</w:t>
+            </w:r>
+          </w:p>
+        </w:tc>
+        <w:tc>
+          <w:tcPr>
+            <w:tcW w:w="1533" w:type="dxa"/>
+            <w:vAlign w:val="center"/>
+          </w:tcPr>
+          <w:p>
+            <w:pPr>
+              <w:jc w:val="center"/>
+            </w:pPr>
+            <w:r>
+              <w:t>Mediano</w:t>
+            </w:r>
+          </w:p>
+        </w:tc>
+      </w:tr>
+      <w:tr>
+        <w:tc>
+          <w:tcPr>
+            <w:tcW w:w="802" w:type="dxa"/>
+            <w:vAlign w:val="center"/>
+          </w:tcPr>
+          <w:p>
+            <w:r>
+              <w:t>RF13</w:t>
+            </w:r>
+          </w:p>
+        </w:tc>
+        <w:tc>
+          <w:tcPr>
+            <w:tcW w:w="5210" w:type="dxa"/>
+            <w:gridSpan w:val="2"/>
+            <w:vAlign w:val="center"/>
+          </w:tcPr>
+          <w:p>
+            <w:r>
+              <w:t>O desenvolvedor não deve ser capaz de visualizar projetos aos quais ele não foi atribuído</w:t>
+            </w:r>
+          </w:p>
+        </w:tc>
+        <w:tc>
+          <w:tcPr>
+            <w:tcW w:w="1175" w:type="dxa"/>
+            <w:gridSpan w:val="2"/>
+            <w:vAlign w:val="center"/>
+          </w:tcPr>
+          <w:p>
+            <w:r>
+              <w:t>Desejável</w:t>
+            </w:r>
+          </w:p>
+        </w:tc>
+        <w:tc>
+          <w:tcPr>
+            <w:tcW w:w="1533" w:type="dxa"/>
+            <w:vAlign w:val="center"/>
+          </w:tcPr>
+          <w:p>
+            <w:pPr>
+              <w:jc w:val="center"/>
+            </w:pPr>
+            <w:r>
+              <w:t>Mediano</w:t>
+            </w:r>
+          </w:p>
+        </w:tc>
+      </w:tr>
+      <w:tr>
+        <w:tc>
+          <w:tcPr>
+            <w:tcW w:w="802" w:type="dxa"/>
+            <w:vAlign w:val="center"/>
+          </w:tcPr>
+          <w:p>
+            <w:r>
+              <w:t>RF14</w:t>
+            </w:r>
+          </w:p>
+        </w:tc>
+        <w:tc>
+          <w:tcPr>
+            <w:tcW w:w="5210" w:type="dxa"/>
+            <w:gridSpan w:val="2"/>
+            <w:vAlign w:val="center"/>
+          </w:tcPr>
+          <w:p>
+            <w:r>
+              <w:t>O gerente de projeto</w:t>
+            </w:r>
+            <w:r>
+              <w:t xml:space="preserve"> deve ser capaz de visualizar gráficos contendo status dos projetos existentes no sistema e quantidade de projetos atribuídos para cada desenvolvedor</w:t>
+            </w:r>
+          </w:p>
+        </w:tc>
+        <w:tc>
+          <w:tcPr>
+            <w:tcW w:w="1175" w:type="dxa"/>
+            <w:gridSpan w:val="2"/>
+            <w:vAlign w:val="center"/>
+          </w:tcPr>
+          <w:p>
+            <w:r>
+              <w:t>Desejável</w:t>
+            </w:r>
+          </w:p>
+        </w:tc>
+        <w:tc>
+          <w:tcPr>
+            <w:tcW w:w="1533" w:type="dxa"/>
+            <w:vAlign w:val="center"/>
+          </w:tcPr>
+          <w:p>
+            <w:pPr>
+              <w:jc w:val="center"/>
+            </w:pPr>
+            <w:r>
+              <w:t>Mediano</w:t>
+            </w:r>
+          </w:p>
+        </w:tc>
+      </w:tr>
+      <w:tr>
+        <w:tc>
+          <w:tcPr>
+            <w:tcW w:w="802" w:type="dxa"/>
+            <w:vAlign w:val="center"/>
+          </w:tcPr>
+          <w:p>
+            <w:r>
+              <w:t>RF15</w:t>
+            </w:r>
+          </w:p>
+        </w:tc>
+        <w:tc>
+          <w:tcPr>
+            <w:tcW w:w="5210" w:type="dxa"/>
+            <w:gridSpan w:val="2"/>
+            <w:vAlign w:val="center"/>
+          </w:tcPr>
+          <w:p>
+            <w:r>
+              <w:t xml:space="preserve">O gerente de projeto deve ser capaz de editar as informações de </w:t>
+            </w:r>
+            <w:r>
+              <w:t>todos os projetos</w:t>
+            </w:r>
+            <w:r>
+              <w:t xml:space="preserve"> já existentes</w:t>
+            </w:r>
+          </w:p>
+        </w:tc>
+        <w:tc>
+          <w:tcPr>
+            <w:tcW w:w="1175" w:type="dxa"/>
+            <w:gridSpan w:val="2"/>
+            <w:vAlign w:val="center"/>
+          </w:tcPr>
+          <w:p>
+            <w:r>
+              <w:t>Essencial</w:t>
+            </w:r>
+          </w:p>
+        </w:tc>
+        <w:tc>
+          <w:tcPr>
+            <w:tcW w:w="1533" w:type="dxa"/>
+            <w:vAlign w:val="center"/>
+          </w:tcPr>
+          <w:p>
+            <w:pPr>
+              <w:jc w:val="center"/>
+            </w:pPr>
+            <w:r>
+              <w:t>Mediano</w:t>
+            </w:r>
+          </w:p>
+        </w:tc>
+      </w:tr>
+      <w:tr>
+        <w:tc>
+          <w:tcPr>
+            <w:tcW w:w="802" w:type="dxa"/>
+            <w:vAlign w:val="center"/>
+          </w:tcPr>
+          <w:p>
+            <w:r>
+              <w:t>RF16</w:t>
+            </w:r>
+          </w:p>
+        </w:tc>
+        <w:tc>
+          <w:tcPr>
+            <w:tcW w:w="5210" w:type="dxa"/>
+            <w:gridSpan w:val="2"/>
+            <w:vAlign w:val="center"/>
+          </w:tcPr>
+          <w:p>
+            <w:r>
+              <w:t>O gerente de projeto deve ser capaz de cancelar um projeto</w:t>
+            </w:r>
+          </w:p>
+        </w:tc>
+        <w:tc>
+          <w:tcPr>
+            <w:tcW w:w="1175" w:type="dxa"/>
+            <w:gridSpan w:val="2"/>
+            <w:vAlign w:val="center"/>
+          </w:tcPr>
+          <w:p>
+            <w:r>
+              <w:t>Essencial</w:t>
+            </w:r>
+          </w:p>
+        </w:tc>
+        <w:tc>
+          <w:tcPr>
+            <w:tcW w:w="1533" w:type="dxa"/>
+            <w:vAlign w:val="center"/>
+          </w:tcPr>
+          <w:p>
+            <w:pPr>
+              <w:jc w:val="center"/>
+            </w:pPr>
             <w:r>
               <w:t>Simples</w:t>
             </w:r>
@@ -859,10 +1582,7 @@
           </w:tcPr>
           <w:p>
             <w:r>
-              <w:t>RF0</w:t>
-            </w:r>
-            <w:r>
-              <w:t>5</w:t>
+              <w:t>RF18</w:t>
             </w:r>
           </w:p>
         </w:tc>
@@ -874,29 +1594,7 @@
           </w:tcPr>
           <w:p>
             <w:r>
-              <w:t>O gerente de projeto deve ser capaz de cadastrar nova tarefa na “</w:t>
-            </w:r>
-            <w:proofErr w:type="spellStart"/>
-            <w:r>
-              <w:t>To-do</w:t>
-            </w:r>
-            <w:proofErr w:type="spellEnd"/>
-            <w:r>
-              <w:t xml:space="preserve"> </w:t>
-            </w:r>
-            <w:proofErr w:type="spellStart"/>
-            <w:r>
-              <w:t>List</w:t>
-            </w:r>
-            <w:proofErr w:type="spellEnd"/>
-            <w:r>
-              <w:t>”,</w:t>
-            </w:r>
-            <w:r>
-              <w:t xml:space="preserve"> atribuí-la a um</w:t>
-            </w:r>
-            <w:r>
-              <w:t xml:space="preserve"> desenvolvedor e definir uma data limite</w:t>
+              <w:t>O gerente de projeto deve ser capaz de visualizar os itens da “To-do List” e seus respectivos status de andamento</w:t>
             </w:r>
           </w:p>
         </w:tc>
@@ -918,8 +1616,11 @@
             <w:vAlign w:val="center"/>
           </w:tcPr>
           <w:p>
-            <w:r>
-              <w:t>Alta</w:t>
+            <w:pPr>
+              <w:jc w:val="center"/>
+            </w:pPr>
+            <w:r>
+              <w:t>Mediano</w:t>
             </w:r>
           </w:p>
         </w:tc>
@@ -932,10 +1633,10 @@
           </w:tcPr>
           <w:p>
             <w:r>
-              <w:t>RF0</w:t>
-            </w:r>
-            <w:r>
-              <w:t>6</w:t>
+              <w:t>RF1</w:t>
+            </w:r>
+            <w:r>
+              <w:t>9</w:t>
             </w:r>
           </w:p>
         </w:tc>
@@ -947,10 +1648,7 @@
           </w:tcPr>
           <w:p>
             <w:r>
-              <w:t xml:space="preserve">O desenvolvedor deve ser alertado </w:t>
-            </w:r>
-            <w:r>
-              <w:t>quando uma nova tarefa for a ele atribuído</w:t>
+              <w:t>O gerente de projeto deve ser capaz de gerar relatórios do projeto, contendo dados do projeto e itens da “To-do List” acompanhados de seus respectivos status</w:t>
             </w:r>
           </w:p>
         </w:tc>
@@ -972,8 +1670,11 @@
             <w:vAlign w:val="center"/>
           </w:tcPr>
           <w:p>
-            <w:r>
-              <w:t>Mediano</w:t>
+            <w:pPr>
+              <w:jc w:val="center"/>
+            </w:pPr>
+            <w:r>
+              <w:t>Complexo</w:t>
             </w:r>
           </w:p>
         </w:tc>
@@ -986,10 +1687,10 @@
           </w:tcPr>
           <w:p>
             <w:r>
-              <w:t>RF0</w:t>
-            </w:r>
-            <w:r>
-              <w:t>7</w:t>
+              <w:t>RF</w:t>
+            </w:r>
+            <w:r>
+              <w:t>20</w:t>
             </w:r>
           </w:p>
         </w:tc>
@@ -1001,7 +1702,7 @@
           </w:tcPr>
           <w:p>
             <w:r>
-              <w:t>O desenvolvedor deve ser capaz de alterar o status das tarefas para “Backlog do produto”, “Backlog da Sprint”, “Em desenvolvimento” e “Finalizado”</w:t>
+              <w:t>O desenvolvedor e o gerente de projeto devem ser capazes de realizar logout no sistema</w:t>
             </w:r>
           </w:p>
         </w:tc>
@@ -1023,547 +1724,9 @@
             <w:vAlign w:val="center"/>
           </w:tcPr>
           <w:p>
-            <w:r>
-              <w:t>Mediano</w:t>
-            </w:r>
-          </w:p>
-        </w:tc>
-      </w:tr>
-      <w:tr>
-        <w:tc>
-          <w:tcPr>
-            <w:tcW w:w="802" w:type="dxa"/>
-            <w:vAlign w:val="center"/>
-          </w:tcPr>
-          <w:p>
-            <w:r>
-              <w:t>RF0</w:t>
-            </w:r>
-            <w:r>
-              <w:t>8</w:t>
-            </w:r>
-          </w:p>
-        </w:tc>
-        <w:tc>
-          <w:tcPr>
-            <w:tcW w:w="5210" w:type="dxa"/>
-            <w:gridSpan w:val="2"/>
-            <w:vAlign w:val="center"/>
-          </w:tcPr>
-          <w:p>
-            <w:r>
-              <w:t>A equipe de desenvolvimento deve ser capaz de visualizar a “</w:t>
-            </w:r>
-            <w:proofErr w:type="spellStart"/>
-            <w:r>
-              <w:t>To-do</w:t>
-            </w:r>
-            <w:proofErr w:type="spellEnd"/>
-            <w:r>
-              <w:t xml:space="preserve"> </w:t>
-            </w:r>
-            <w:proofErr w:type="spellStart"/>
-            <w:r>
-              <w:t>List</w:t>
-            </w:r>
-            <w:proofErr w:type="spellEnd"/>
-            <w:r>
-              <w:t xml:space="preserve">” </w:t>
-            </w:r>
-            <w:r>
-              <w:t>do projeto</w:t>
-            </w:r>
-          </w:p>
-        </w:tc>
-        <w:tc>
-          <w:tcPr>
-            <w:tcW w:w="1175" w:type="dxa"/>
-            <w:gridSpan w:val="2"/>
-            <w:vAlign w:val="center"/>
-          </w:tcPr>
-          <w:p>
-            <w:r>
-              <w:t>Essencial</w:t>
-            </w:r>
-          </w:p>
-        </w:tc>
-        <w:tc>
-          <w:tcPr>
-            <w:tcW w:w="1533" w:type="dxa"/>
-            <w:vAlign w:val="center"/>
-          </w:tcPr>
-          <w:p>
-            <w:r>
-              <w:t>Mediano</w:t>
-            </w:r>
-          </w:p>
-        </w:tc>
-      </w:tr>
-      <w:tr>
-        <w:tc>
-          <w:tcPr>
-            <w:tcW w:w="802" w:type="dxa"/>
-            <w:vAlign w:val="center"/>
-          </w:tcPr>
-          <w:p>
-            <w:r>
-              <w:t>RF0</w:t>
-            </w:r>
-            <w:r>
-              <w:t>9</w:t>
-            </w:r>
-          </w:p>
-        </w:tc>
-        <w:tc>
-          <w:tcPr>
-            <w:tcW w:w="5210" w:type="dxa"/>
-            <w:gridSpan w:val="2"/>
-            <w:vAlign w:val="center"/>
-          </w:tcPr>
-          <w:p>
-            <w:r>
-              <w:t xml:space="preserve">A equipe de desenvolvimento deve ser capaz de visualizar </w:t>
-            </w:r>
-            <w:r>
-              <w:t>os</w:t>
-            </w:r>
-            <w:r>
-              <w:t xml:space="preserve"> projetos sendo trabalhados em uma dashboard, acompanhados de seu status, data limite e desenvolvedores atuantes</w:t>
-            </w:r>
-          </w:p>
-        </w:tc>
-        <w:tc>
-          <w:tcPr>
-            <w:tcW w:w="1175" w:type="dxa"/>
-            <w:gridSpan w:val="2"/>
-            <w:vAlign w:val="center"/>
-          </w:tcPr>
-          <w:p>
-            <w:r>
-              <w:t>Essencial</w:t>
-            </w:r>
-          </w:p>
-        </w:tc>
-        <w:tc>
-          <w:tcPr>
-            <w:tcW w:w="1533" w:type="dxa"/>
-            <w:vAlign w:val="center"/>
-          </w:tcPr>
-          <w:p>
-            <w:r>
-              <w:t>Mediano</w:t>
-            </w:r>
-          </w:p>
-        </w:tc>
-      </w:tr>
-      <w:tr>
-        <w:tc>
-          <w:tcPr>
-            <w:tcW w:w="802" w:type="dxa"/>
-            <w:vAlign w:val="center"/>
-          </w:tcPr>
-          <w:p>
-            <w:r>
-              <w:t>RF</w:t>
-            </w:r>
-            <w:r>
-              <w:t>10</w:t>
-            </w:r>
-          </w:p>
-        </w:tc>
-        <w:tc>
-          <w:tcPr>
-            <w:tcW w:w="5210" w:type="dxa"/>
-            <w:gridSpan w:val="2"/>
-            <w:vAlign w:val="center"/>
-          </w:tcPr>
-          <w:p>
-            <w:r>
-              <w:t xml:space="preserve">O gerente de projeto deve ser capaz de aceitar ou </w:t>
-            </w:r>
-            <w:r>
-              <w:t>recusar</w:t>
-            </w:r>
-            <w:r>
-              <w:t xml:space="preserve"> </w:t>
-            </w:r>
-            <w:r>
-              <w:t>novas solicitações de serviço</w:t>
-            </w:r>
-          </w:p>
-        </w:tc>
-        <w:tc>
-          <w:tcPr>
-            <w:tcW w:w="1175" w:type="dxa"/>
-            <w:gridSpan w:val="2"/>
-            <w:vAlign w:val="center"/>
-          </w:tcPr>
-          <w:p>
-            <w:r>
-              <w:t>Essencial</w:t>
-            </w:r>
-          </w:p>
-        </w:tc>
-        <w:tc>
-          <w:tcPr>
-            <w:tcW w:w="1533" w:type="dxa"/>
-            <w:vAlign w:val="center"/>
-          </w:tcPr>
-          <w:p>
-            <w:r>
-              <w:t>Simples</w:t>
-            </w:r>
-          </w:p>
-        </w:tc>
-      </w:tr>
-      <w:tr>
-        <w:tc>
-          <w:tcPr>
-            <w:tcW w:w="802" w:type="dxa"/>
-            <w:vAlign w:val="center"/>
-          </w:tcPr>
-          <w:p>
-            <w:r>
-              <w:t>RF</w:t>
-            </w:r>
-            <w:r>
-              <w:t>11</w:t>
-            </w:r>
-          </w:p>
-        </w:tc>
-        <w:tc>
-          <w:tcPr>
-            <w:tcW w:w="5210" w:type="dxa"/>
-            <w:gridSpan w:val="2"/>
-            <w:vAlign w:val="center"/>
-          </w:tcPr>
-          <w:p>
-            <w:r>
-              <w:t>O gerente de projeto deve ser capaz de cadastrar um novo projeto na dashboard a partir das solicitações</w:t>
-            </w:r>
-            <w:r>
-              <w:t xml:space="preserve"> recebidas</w:t>
-            </w:r>
-            <w:r>
-              <w:t>, atribuindo a ele um</w:t>
-            </w:r>
-            <w:r>
-              <w:t>a data limite e os desenvolvedores responsáveis</w:t>
-            </w:r>
-          </w:p>
-        </w:tc>
-        <w:tc>
-          <w:tcPr>
-            <w:tcW w:w="1175" w:type="dxa"/>
-            <w:gridSpan w:val="2"/>
-            <w:vAlign w:val="center"/>
-          </w:tcPr>
-          <w:p>
-            <w:r>
-              <w:t>Essencial</w:t>
-            </w:r>
-          </w:p>
-        </w:tc>
-        <w:tc>
-          <w:tcPr>
-            <w:tcW w:w="1533" w:type="dxa"/>
-            <w:vAlign w:val="center"/>
-          </w:tcPr>
-          <w:p>
-            <w:r>
-              <w:t>Alta</w:t>
-            </w:r>
-          </w:p>
-        </w:tc>
-      </w:tr>
-      <w:tr>
-        <w:tc>
-          <w:tcPr>
-            <w:tcW w:w="802" w:type="dxa"/>
-            <w:vAlign w:val="center"/>
-          </w:tcPr>
-          <w:p>
-            <w:r>
-              <w:t>RF12</w:t>
-            </w:r>
-          </w:p>
-        </w:tc>
-        <w:tc>
-          <w:tcPr>
-            <w:tcW w:w="5210" w:type="dxa"/>
-            <w:gridSpan w:val="2"/>
-            <w:vAlign w:val="center"/>
-          </w:tcPr>
-          <w:p>
-            <w:r>
-              <w:t>O gerente de projeto deve ser capaz de reatribuir tarefas em um projeto</w:t>
-            </w:r>
-          </w:p>
-        </w:tc>
-        <w:tc>
-          <w:tcPr>
-            <w:tcW w:w="1175" w:type="dxa"/>
-            <w:gridSpan w:val="2"/>
-            <w:vAlign w:val="center"/>
-          </w:tcPr>
-          <w:p>
-            <w:r>
-              <w:t>Essencial</w:t>
-            </w:r>
-          </w:p>
-        </w:tc>
-        <w:tc>
-          <w:tcPr>
-            <w:tcW w:w="1533" w:type="dxa"/>
-            <w:vAlign w:val="center"/>
-          </w:tcPr>
-          <w:p>
-            <w:r>
-              <w:t>Mediano</w:t>
-            </w:r>
-          </w:p>
-        </w:tc>
-      </w:tr>
-      <w:tr>
-        <w:tc>
-          <w:tcPr>
-            <w:tcW w:w="802" w:type="dxa"/>
-            <w:vAlign w:val="center"/>
-          </w:tcPr>
-          <w:p>
-            <w:r>
-              <w:t>RF13</w:t>
-            </w:r>
-          </w:p>
-        </w:tc>
-        <w:tc>
-          <w:tcPr>
-            <w:tcW w:w="5210" w:type="dxa"/>
-            <w:gridSpan w:val="2"/>
-            <w:vAlign w:val="center"/>
-          </w:tcPr>
-          <w:p>
-            <w:r>
-              <w:t>O desenvolvedor não deve ser capaz de visualizar projetos aos quais ele não foi atribuído</w:t>
-            </w:r>
-          </w:p>
-        </w:tc>
-        <w:tc>
-          <w:tcPr>
-            <w:tcW w:w="1175" w:type="dxa"/>
-            <w:gridSpan w:val="2"/>
-            <w:vAlign w:val="center"/>
-          </w:tcPr>
-          <w:p>
-            <w:r>
-              <w:t>Desejável</w:t>
-            </w:r>
-          </w:p>
-        </w:tc>
-        <w:tc>
-          <w:tcPr>
-            <w:tcW w:w="1533" w:type="dxa"/>
-            <w:vAlign w:val="center"/>
-          </w:tcPr>
-          <w:p>
-            <w:r>
-              <w:t>Mediano</w:t>
-            </w:r>
-          </w:p>
-        </w:tc>
-      </w:tr>
-      <w:tr>
-        <w:tc>
-          <w:tcPr>
-            <w:tcW w:w="802" w:type="dxa"/>
-            <w:vAlign w:val="center"/>
-          </w:tcPr>
-          <w:p>
-            <w:r>
-              <w:t>RF14</w:t>
-            </w:r>
-          </w:p>
-        </w:tc>
-        <w:tc>
-          <w:tcPr>
-            <w:tcW w:w="5210" w:type="dxa"/>
-            <w:gridSpan w:val="2"/>
-            <w:vAlign w:val="center"/>
-          </w:tcPr>
-          <w:p>
-            <w:r>
-              <w:t>A equipe de desenvolvimento deve ser capaz de visualizar gráficos contendo status dos projetos existentes no sistema e quantidade de projetos atribuídos para cada desenvolvedor</w:t>
-            </w:r>
-          </w:p>
-        </w:tc>
-        <w:tc>
-          <w:tcPr>
-            <w:tcW w:w="1175" w:type="dxa"/>
-            <w:gridSpan w:val="2"/>
-            <w:vAlign w:val="center"/>
-          </w:tcPr>
-          <w:p>
-            <w:r>
-              <w:t>Desejável</w:t>
-            </w:r>
-          </w:p>
-        </w:tc>
-        <w:tc>
-          <w:tcPr>
-            <w:tcW w:w="1533" w:type="dxa"/>
-            <w:vAlign w:val="center"/>
-          </w:tcPr>
-          <w:p>
-            <w:r>
-              <w:t>Mediano</w:t>
-            </w:r>
-          </w:p>
-        </w:tc>
-      </w:tr>
-      <w:tr>
-        <w:tc>
-          <w:tcPr>
-            <w:tcW w:w="802" w:type="dxa"/>
-            <w:vAlign w:val="center"/>
-          </w:tcPr>
-          <w:p>
-            <w:r>
-              <w:t>RF15</w:t>
-            </w:r>
-          </w:p>
-        </w:tc>
-        <w:tc>
-          <w:tcPr>
-            <w:tcW w:w="5210" w:type="dxa"/>
-            <w:gridSpan w:val="2"/>
-            <w:vAlign w:val="center"/>
-          </w:tcPr>
-          <w:p>
-            <w:r>
-              <w:t xml:space="preserve">O gerente de projeto deve ser capaz de editar as informações de </w:t>
-            </w:r>
-            <w:r>
-              <w:t xml:space="preserve">todos </w:t>
-            </w:r>
-            <w:r>
-              <w:t>projetos já existentes</w:t>
-            </w:r>
-          </w:p>
-        </w:tc>
-        <w:tc>
-          <w:tcPr>
-            <w:tcW w:w="1175" w:type="dxa"/>
-            <w:gridSpan w:val="2"/>
-            <w:vAlign w:val="center"/>
-          </w:tcPr>
-          <w:p>
-            <w:r>
-              <w:t>Essencial</w:t>
-            </w:r>
-          </w:p>
-        </w:tc>
-        <w:tc>
-          <w:tcPr>
-            <w:tcW w:w="1533" w:type="dxa"/>
-            <w:vAlign w:val="center"/>
-          </w:tcPr>
-          <w:p>
-            <w:r>
-              <w:t>Mediano</w:t>
-            </w:r>
-          </w:p>
-        </w:tc>
-      </w:tr>
-      <w:tr>
-        <w:tc>
-          <w:tcPr>
-            <w:tcW w:w="802" w:type="dxa"/>
-            <w:vAlign w:val="center"/>
-          </w:tcPr>
-          <w:p>
-            <w:r>
-              <w:t>RF16</w:t>
-            </w:r>
-          </w:p>
-        </w:tc>
-        <w:tc>
-          <w:tcPr>
-            <w:tcW w:w="5210" w:type="dxa"/>
-            <w:gridSpan w:val="2"/>
-            <w:vAlign w:val="center"/>
-          </w:tcPr>
-          <w:p>
-            <w:r>
-              <w:t>O gerente de projeto deve ser capaz de cancelar um projeto</w:t>
-            </w:r>
-          </w:p>
-        </w:tc>
-        <w:tc>
-          <w:tcPr>
-            <w:tcW w:w="1175" w:type="dxa"/>
-            <w:gridSpan w:val="2"/>
-            <w:vAlign w:val="center"/>
-          </w:tcPr>
-          <w:p>
-            <w:r>
-              <w:t>Essencial</w:t>
-            </w:r>
-          </w:p>
-        </w:tc>
-        <w:tc>
-          <w:tcPr>
-            <w:tcW w:w="1533" w:type="dxa"/>
-            <w:vAlign w:val="center"/>
-          </w:tcPr>
-          <w:p>
-            <w:r>
-              <w:t>Simples</w:t>
-            </w:r>
-          </w:p>
-        </w:tc>
-      </w:tr>
-      <w:tr>
-        <w:tc>
-          <w:tcPr>
-            <w:tcW w:w="802" w:type="dxa"/>
-            <w:vAlign w:val="center"/>
-          </w:tcPr>
-          <w:p>
-            <w:r>
-              <w:t>RF17</w:t>
-            </w:r>
-          </w:p>
-        </w:tc>
-        <w:tc>
-          <w:tcPr>
-            <w:tcW w:w="5210" w:type="dxa"/>
-            <w:gridSpan w:val="2"/>
-            <w:vAlign w:val="center"/>
-          </w:tcPr>
-          <w:p>
-            <w:r>
-              <w:t>Os usuários cadastrados devem ser capazes de realizar logout no sistema</w:t>
-            </w:r>
-          </w:p>
-        </w:tc>
-        <w:tc>
-          <w:tcPr>
-            <w:tcW w:w="1175" w:type="dxa"/>
-            <w:gridSpan w:val="2"/>
-            <w:vAlign w:val="center"/>
-          </w:tcPr>
-          <w:p>
-            <w:r>
-              <w:t>Essencial</w:t>
-            </w:r>
-          </w:p>
-        </w:tc>
-        <w:tc>
-          <w:tcPr>
-            <w:tcW w:w="1533" w:type="dxa"/>
-            <w:vAlign w:val="center"/>
-          </w:tcPr>
-          <w:p>
+            <w:pPr>
+              <w:jc w:val="center"/>
+            </w:pPr>
             <w:r>
               <w:t>Mediano</w:t>
             </w:r>
@@ -1580,6 +1743,7 @@
           </w:tcPr>
           <w:p>
             <w:pPr>
+              <w:jc w:val="center"/>
               <w:rPr>
                 <w:b/>
                 <w:bCs/>
@@ -1668,6 +1832,7 @@
           </w:tcPr>
           <w:p>
             <w:pPr>
+              <w:jc w:val="center"/>
               <w:rPr>
                 <w:b/>
                 <w:bCs/>
@@ -1725,6 +1890,9 @@
             <w:vAlign w:val="center"/>
           </w:tcPr>
           <w:p>
+            <w:pPr>
+              <w:jc w:val="center"/>
+            </w:pPr>
             <w:r>
               <w:t>Simples</w:t>
             </w:r>
@@ -1773,6 +1941,9 @@
             <w:vAlign w:val="center"/>
           </w:tcPr>
           <w:p>
+            <w:pPr>
+              <w:jc w:val="center"/>
+            </w:pPr>
             <w:r>
               <w:t>Mediano</w:t>
             </w:r>
@@ -1799,7 +1970,7 @@
           </w:tcPr>
           <w:p>
             <w:r>
-              <w:t>O sistema deve ser responsivo a partir de resoluções de 480 pixels de altura</w:t>
+              <w:t>O sistema deve ser responsivo a partir de resoluções de 576px de largura</w:t>
             </w:r>
           </w:p>
         </w:tc>
@@ -1821,6 +1992,9 @@
             <w:vAlign w:val="center"/>
           </w:tcPr>
           <w:p>
+            <w:pPr>
+              <w:jc w:val="center"/>
+            </w:pPr>
             <w:r>
               <w:t>Mediano</w:t>
             </w:r>
@@ -1846,23 +2020,7 @@
                 <w:b/>
                 <w:bCs/>
               </w:rPr>
-              <w:t xml:space="preserve">Técnica(s) de </w:t>
-            </w:r>
-            <w:proofErr w:type="spellStart"/>
-            <w:r>
-              <w:rPr>
-                <w:b/>
-                <w:bCs/>
-              </w:rPr>
-              <w:t>Elicitação</w:t>
-            </w:r>
-            <w:proofErr w:type="spellEnd"/>
-            <w:r>
-              <w:rPr>
-                <w:b/>
-                <w:bCs/>
-              </w:rPr>
-              <w:t xml:space="preserve"> Utilizada(s)</w:t>
+              <w:t>Técnica(s) de Elicitação Utilizada(s)</w:t>
             </w:r>
           </w:p>
         </w:tc>
@@ -1881,11 +2039,6 @@
           <w:p>
             <w:r>
               <w:t>- Brainstorming de ideias</w:t>
-            </w:r>
-          </w:p>
-          <w:p>
-            <w:r>
-              <w:t>- JAD</w:t>
             </w:r>
           </w:p>
         </w:tc>

</xml_diff>